<commit_message>
sabado 2 de nov
</commit_message>
<xml_diff>
--- a/LIBRO.docx
+++ b/LIBRO.docx
@@ -1687,14 +1687,27 @@
       <w:r>
         <w:t xml:space="preserve">Ilustración  </w:t>
       </w:r>
-      <w:fldSimple w:instr=" SEQ Ilustración_ \* ARABIC ">
-        <w:r>
-          <w:rPr>
-            <w:noProof/>
-          </w:rPr>
-          <w:t>1</w:t>
-        </w:r>
-      </w:fldSimple>
+      <w:r>
+        <w:fldChar w:fldCharType="begin"/>
+      </w:r>
+      <w:r>
+        <w:instrText xml:space="preserve"> SEQ Ilustración_ \* ARABIC </w:instrText>
+      </w:r>
+      <w:r>
+        <w:fldChar w:fldCharType="separate"/>
+      </w:r>
+      <w:r>
+        <w:rPr>
+          <w:noProof/>
+        </w:rPr>
+        <w:t>1</w:t>
+      </w:r>
+      <w:r>
+        <w:rPr>
+          <w:noProof/>
+        </w:rPr>
+        <w:fldChar w:fldCharType="end"/>
+      </w:r>
       <w:r>
         <w:t xml:space="preserve"> Tipos de escáner 3D</w:t>
       </w:r>
@@ -1725,7 +1738,7 @@
             <v:path o:extrusionok="f" gradientshapeok="t" o:connecttype="rect"/>
             <o:lock v:ext="edit" aspectratio="t"/>
           </v:shapetype>
-          <v:shape id="_x0000_i1025" type="#_x0000_t75" style="width:441.15pt;height:323.45pt">
+          <v:shape id="_x0000_i1025" type="#_x0000_t75" style="width:441.2pt;height:324pt">
             <v:imagedata r:id="rId8" o:title="tipos de escaner"/>
           </v:shape>
         </w:pict>
@@ -2255,14 +2268,27 @@
       <w:r>
         <w:t xml:space="preserve">Ilustración  </w:t>
       </w:r>
-      <w:fldSimple w:instr=" SEQ Ilustración_ \* ARABIC ">
-        <w:r>
-          <w:rPr>
-            <w:noProof/>
-          </w:rPr>
-          <w:t>3</w:t>
-        </w:r>
-      </w:fldSimple>
+      <w:r>
+        <w:fldChar w:fldCharType="begin"/>
+      </w:r>
+      <w:r>
+        <w:instrText xml:space="preserve"> SEQ Ilustración_ \* ARABIC </w:instrText>
+      </w:r>
+      <w:r>
+        <w:fldChar w:fldCharType="separate"/>
+      </w:r>
+      <w:r>
+        <w:rPr>
+          <w:noProof/>
+        </w:rPr>
+        <w:t>3</w:t>
+      </w:r>
+      <w:r>
+        <w:rPr>
+          <w:noProof/>
+        </w:rPr>
+        <w:fldChar w:fldCharType="end"/>
+      </w:r>
       <w:r>
         <w:t>.</w:t>
       </w:r>
@@ -2600,7 +2626,6 @@
     <w:p>
       <w:pPr>
         <w:rPr>
-          <w:rStyle w:val="Normal"/>
           <w:rFonts w:ascii="Times New Roman" w:eastAsia="Times New Roman" w:hAnsi="Times New Roman" w:cs="Times New Roman"/>
           <w:snapToGrid w:val="0"/>
           <w:color w:val="000000"/>
@@ -2615,7 +2640,6 @@
       </w:pPr>
       <w:r>
         <w:rPr>
-          <w:rStyle w:val="Normal"/>
           <w:rFonts w:ascii="Times New Roman" w:eastAsia="Times New Roman" w:hAnsi="Times New Roman" w:cs="Times New Roman"/>
           <w:snapToGrid w:val="0"/>
           <w:color w:val="000000"/>
@@ -2635,14 +2659,27 @@
       <w:r>
         <w:t xml:space="preserve">Ilustración  </w:t>
       </w:r>
-      <w:fldSimple w:instr=" SEQ Ilustración_ \* ARABIC ">
-        <w:r>
-          <w:rPr>
-            <w:noProof/>
-          </w:rPr>
-          <w:t>4</w:t>
-        </w:r>
-      </w:fldSimple>
+      <w:r>
+        <w:fldChar w:fldCharType="begin"/>
+      </w:r>
+      <w:r>
+        <w:instrText xml:space="preserve"> SEQ Ilustración_ \* ARABIC </w:instrText>
+      </w:r>
+      <w:r>
+        <w:fldChar w:fldCharType="separate"/>
+      </w:r>
+      <w:r>
+        <w:rPr>
+          <w:noProof/>
+        </w:rPr>
+        <w:t>4</w:t>
+      </w:r>
+      <w:r>
+        <w:rPr>
+          <w:noProof/>
+        </w:rPr>
+        <w:fldChar w:fldCharType="end"/>
+      </w:r>
       <w:r>
         <w:t xml:space="preserve"> </w:t>
       </w:r>
@@ -2737,14 +2774,27 @@
       <w:r>
         <w:t xml:space="preserve">Ilustración  </w:t>
       </w:r>
-      <w:fldSimple w:instr=" SEQ Ilustración_ \* ARABIC ">
-        <w:r>
-          <w:rPr>
-            <w:noProof/>
-          </w:rPr>
-          <w:t>5</w:t>
-        </w:r>
-      </w:fldSimple>
+      <w:r>
+        <w:fldChar w:fldCharType="begin"/>
+      </w:r>
+      <w:r>
+        <w:instrText xml:space="preserve"> SEQ Ilustración_ \* ARABIC </w:instrText>
+      </w:r>
+      <w:r>
+        <w:fldChar w:fldCharType="separate"/>
+      </w:r>
+      <w:r>
+        <w:rPr>
+          <w:noProof/>
+        </w:rPr>
+        <w:t>5</w:t>
+      </w:r>
+      <w:r>
+        <w:rPr>
+          <w:noProof/>
+        </w:rPr>
+        <w:fldChar w:fldCharType="end"/>
+      </w:r>
     </w:p>
     <w:p>
       <w:r>
@@ -2823,6 +2873,15 @@
       <w:r>
         <w:t xml:space="preserve"> funciona como guía; el motor transmite el movimiento al tornillo por medio de un acople flexible y se instalaron finales de carrera para conocer cuando el dispositivo este en la altura máxima.  </w:t>
       </w:r>
+    </w:p>
+    <w:p>
+      <w:r>
+        <w:pict w14:anchorId="64D9419D">
+          <v:shape id="_x0000_i1030" type="#_x0000_t75" style="width:250.35pt;height:254.5pt">
+            <v:imagedata r:id="rId22" o:title="traslación"/>
+          </v:shape>
+        </w:pict>
+      </w:r>
       <w:bookmarkStart w:id="1" w:name="_GoBack"/>
       <w:bookmarkEnd w:id="1"/>
     </w:p>
@@ -2869,7 +2928,11 @@
     </w:p>
     <w:p>
       <w:r>
-        <w:t>El mecanismo con el que se automatizará la captura de las imágenes del objeto a escanear, será basado en arduino y controlado desde una aplicación desarrollada en VisaulBasic.Net, el diseño del mismo debe permitir capturar las imágenes utilizando el método de rotar el objeto mientas la cámara esta fija,</w:t>
+        <w:t xml:space="preserve">El mecanismo con el que se automatizará la captura de las imágenes del objeto a escanear, será basado en arduino y controlado desde una aplicación desarrollada </w:t>
+      </w:r>
+      <w:r>
+        <w:lastRenderedPageBreak/>
+        <w:t>en VisaulBasic.Net, el diseño del mismo debe permitir capturar las imágenes utilizando el método de rotar el objeto mientas la cámara esta fija,</w:t>
       </w:r>
       <w:r>
         <w:t xml:space="preserve"> se deben capturar imágenes del objeto aproximadamente cada 5 o 15 grados, Este giro puede ser controlado mediante motor paso a paso.</w:t>
@@ -2887,7 +2950,6 @@
     </w:p>
     <w:p>
       <w:r>
-        <w:lastRenderedPageBreak/>
         <w:t xml:space="preserve">Se agregará una pantalla LCD que muestre al usuario información e instrucciones durante el proceso.  Todos los componentes serán controlados mediante </w:t>
       </w:r>
       <w:r>
@@ -2942,6 +3004,7 @@
         </w:numPr>
       </w:pPr>
       <w:r>
+        <w:lastRenderedPageBreak/>
         <w:t>Iluminación: LED de luz blanca.</w:t>
       </w:r>
     </w:p>
@@ -3021,7 +3084,7 @@
           <w:shd w:val="clear" w:color="auto" w:fill="FFFFFF"/>
         </w:rPr>
       </w:pPr>
-      <w:hyperlink r:id="rId22" w:tgtFrame="_blank" w:history="1">
+      <w:hyperlink r:id="rId23" w:tgtFrame="_blank" w:history="1">
         <w:r>
           <w:rPr>
             <w:rStyle w:val="Hipervnculo"/>
@@ -3037,17 +3100,9 @@
           <w:highlight w:val="cyan"/>
           <w:shd w:val="clear" w:color="auto" w:fill="FFFFFF"/>
         </w:rPr>
-        <w:t xml:space="preserve"> es una plataforma de desarrollo basada en una placa electrónica de hardware libre que incorpora un microcontrolador re-programable y una serie de pines hembra, los que permiten establecer conexiones entre el microcontrolador y </w:t>
-      </w:r>
-      <w:r>
-        <w:rPr>
-          <w:highlight w:val="cyan"/>
-          <w:shd w:val="clear" w:color="auto" w:fill="FFFFFF"/>
-        </w:rPr>
-        <w:lastRenderedPageBreak/>
-        <w:t>los diferentes sensores y actuadores de una manera muy sencilla (</w:t>
-      </w:r>
-      <w:hyperlink r:id="rId23" w:history="1">
+        <w:t> es una plataforma de desarrollo basada en una placa electrónica de hardware libre que incorpora un microcontrolador re-programable y una serie de pines hembra, los que permiten establecer conexiones entre el microcontrolador y los diferentes sensores y actuadores de una manera muy sencilla (</w:t>
+      </w:r>
+      <w:hyperlink r:id="rId24" w:history="1">
         <w:r>
           <w:rPr>
             <w:rStyle w:val="Hipervnculo"/>
@@ -3121,9 +3176,10 @@
         <w:rPr>
           <w:shd w:val="clear" w:color="auto" w:fill="FFFFFF"/>
         </w:rPr>
+        <w:lastRenderedPageBreak/>
         <w:pict w14:anchorId="4BA0B87A">
-          <v:shape id="_x0000_i1026" type="#_x0000_t75" style="width:441.15pt;height:331.5pt">
-            <v:imagedata r:id="rId24" o:title="ArduinoPines"/>
+          <v:shape id="_x0000_i1026" type="#_x0000_t75" style="width:441.2pt;height:331.55pt">
+            <v:imagedata r:id="rId25" o:title="ArduinoPines"/>
           </v:shape>
         </w:pict>
       </w:r>
@@ -3133,7 +3189,7 @@
         </w:rPr>
         <w:t xml:space="preserve">Fuente: </w:t>
       </w:r>
-      <w:hyperlink r:id="rId25" w:history="1">
+      <w:hyperlink r:id="rId26" w:history="1">
         <w:r>
           <w:rPr>
             <w:rStyle w:val="Hipervnculo"/>
@@ -3198,6 +3254,7 @@
         <w:rPr>
           <w:noProof/>
         </w:rPr>
+        <w:lastRenderedPageBreak/>
         <mc:AlternateContent>
           <mc:Choice Requires="wpg">
             <w:drawing>
@@ -3226,7 +3283,7 @@
                           </pic:cNvPicPr>
                         </pic:nvPicPr>
                         <pic:blipFill rotWithShape="1">
-                          <a:blip r:embed="rId26">
+                          <a:blip r:embed="rId27">
                             <a:extLst>
                               <a:ext uri="{28A0092B-C50C-407E-A947-70E740481C1C}">
                                 <a14:useLocalDpi xmlns:a14="http://schemas.microsoft.com/office/drawing/2010/main" val="0"/>
@@ -3274,7 +3331,7 @@
                           </pic:cNvPicPr>
                         </pic:nvPicPr>
                         <pic:blipFill rotWithShape="1">
-                          <a:blip r:embed="rId26">
+                          <a:blip r:embed="rId27">
                             <a:extLst>
                               <a:ext uri="{28A0092B-C50C-407E-A947-70E740481C1C}">
                                 <a14:useLocalDpi xmlns:a14="http://schemas.microsoft.com/office/drawing/2010/main" val="0"/>
@@ -3324,11 +3381,11 @@
             <w:pict>
               <v:group w14:anchorId="624718C3" id="Grupo 7" o:spid="_x0000_s1026" style="width:310.9pt;height:280.7pt;mso-position-horizontal-relative:char;mso-position-vertical-relative:line" coordsize="39484,35645" o:gfxdata="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">
                 <v:shape id="Imagen 6" o:spid="_x0000_s1027" type="#_x0000_t75" style="position:absolute;top:25422;width:39484;height:10223;visibility:visible;mso-wrap-style:square" o:gfxdata="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" filled="t" fillcolor="white [3201]">
-                  <v:imagedata r:id="rId27" o:title="" croptop="47560f"/>
+                  <v:imagedata r:id="rId28" o:title="" croptop="47560f"/>
                   <v:path arrowok="t"/>
                 </v:shape>
                 <v:shape id="Imagen 5" o:spid="_x0000_s1028" type="#_x0000_t75" style="position:absolute;left:5526;width:28537;height:24561;visibility:visible;mso-wrap-style:square" o:gfxdata="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" filled="t" fillcolor="white [3201]">
-                  <v:imagedata r:id="rId27" o:title="" cropbottom="30740f" cropright="31668f"/>
+                  <v:imagedata r:id="rId28" o:title="" cropbottom="30740f" cropright="31668f"/>
                   <v:path arrowok="t"/>
                 </v:shape>
                 <w10:anchorlock/>
@@ -3341,7 +3398,6 @@
     <w:p/>
     <w:p>
       <w:r>
-        <w:lastRenderedPageBreak/>
         <w:t xml:space="preserve">Para lograr controlar el motor paso a paso desde el arduino se deben conectar a través de un circuito </w:t>
       </w:r>
       <w:r>
@@ -3385,15 +3441,23 @@
           <w:highlight w:val="cyan"/>
           <w:shd w:val="clear" w:color="auto" w:fill="FFFFFF"/>
         </w:rPr>
-        <w:t>Según el fabricante. DK Electronics “La motor shield con dos L293D permite controlar 4 cargas inductivas + 2 servos conectados al timer dedicado de alta resolución de Arduino para un control sin jitter. Para el caso de motores, en cada canal se puede controlar tanto la velocidad como la dirección de giro independientemente. Posibilita el control desde proyectos sencillos hasta de media complejidad.”(</w:t>
-      </w:r>
-      <w:r>
-        <w:rPr>
+        <w:t xml:space="preserve">Según el fabricante. DK Electronics “La motor shield con dos L293D permite controlar 4 cargas inductivas + 2 servos conectados al timer dedicado de alta resolución de Arduino para un control sin jitter. Para el caso de motores, en cada </w:t>
+      </w:r>
+      <w:r>
+        <w:rPr>
+          <w:highlight w:val="cyan"/>
           <w:shd w:val="clear" w:color="auto" w:fill="FFFFFF"/>
         </w:rPr>
+        <w:lastRenderedPageBreak/>
+        <w:t>canal se puede controlar tanto la velocidad como la dirección de giro independientemente. Posibilita el control desde proyectos sencillos hasta de media complejidad.”(</w:t>
+      </w:r>
+      <w:r>
+        <w:rPr>
+          <w:shd w:val="clear" w:color="auto" w:fill="FFFFFF"/>
+        </w:rPr>
         <w:t>En línea:</w:t>
       </w:r>
-      <w:hyperlink r:id="rId28" w:history="1">
+      <w:hyperlink r:id="rId29" w:history="1">
         <w:r>
           <w:rPr>
             <w:rStyle w:val="Hipervnculo"/>
@@ -3466,7 +3530,6 @@
           <w:noProof/>
           <w:bdr w:val="none" w:sz="0" w:space="0" w:color="auto" w:frame="1"/>
         </w:rPr>
-        <w:lastRenderedPageBreak/>
         <w:drawing>
           <wp:inline distT="0" distB="0" distL="0" distR="0" wp14:anchorId="2C5E4BCA" wp14:editId="7D73B649">
             <wp:extent cx="3933825" cy="2838450"/>
@@ -3485,7 +3548,7 @@
                     </pic:cNvPicPr>
                   </pic:nvPicPr>
                   <pic:blipFill>
-                    <a:blip r:embed="rId29" cstate="print">
+                    <a:blip r:embed="rId30" cstate="print">
                       <a:extLst>
                         <a:ext uri="{28A0092B-C50C-407E-A947-70E740481C1C}">
                           <a14:useLocalDpi xmlns:a14="http://schemas.microsoft.com/office/drawing/2010/main" val="0"/>
@@ -3575,6 +3638,7 @@
           <w:b/>
           <w:bdr w:val="none" w:sz="0" w:space="0" w:color="auto" w:frame="1"/>
         </w:rPr>
+        <w:lastRenderedPageBreak/>
         <w:t>Características: </w:t>
       </w:r>
     </w:p>
@@ -3680,7 +3744,6 @@
           <w:bdr w:val="none" w:sz="0" w:space="0" w:color="auto" w:frame="1"/>
           <w:lang w:eastAsia="es-CO"/>
         </w:rPr>
-        <w:lastRenderedPageBreak/>
         <w:t>4 canales (M1, M2, M3 y M4) para controlar igual número de cargas inductivas como motores DC, solenoides, relés, ó 2 motores paso a paso unipolares o bipolares de entre 4.5 V y 25 V</w:t>
       </w:r>
       <w:r>
@@ -4010,6 +4073,7 @@
         <w:rPr>
           <w:highlight w:val="green"/>
         </w:rPr>
+        <w:lastRenderedPageBreak/>
         <w:t>Manual</w:t>
       </w:r>
     </w:p>
@@ -4020,7 +4084,7 @@
           <w:highlight w:val="green"/>
         </w:rPr>
       </w:pPr>
-      <w:hyperlink r:id="rId30" w:history="1">
+      <w:hyperlink r:id="rId31" w:history="1">
         <w:r>
           <w:rPr>
             <w:rStyle w:val="Hipervnculo"/>
@@ -4052,7 +4116,7 @@
           <w:u w:val="single"/>
         </w:rPr>
       </w:pPr>
-      <w:hyperlink r:id="rId31" w:history="1">
+      <w:hyperlink r:id="rId32" w:history="1">
         <w:r>
           <w:rPr>
             <w:rStyle w:val="Hipervnculo"/>
@@ -4064,7 +4128,6 @@
     </w:p>
     <w:p>
       <w:r>
-        <w:lastRenderedPageBreak/>
         <w:t>La shield L293D brinda las características necesarias para manejar un par de motores paso a paso siempre y cuando estos no superen la corriente máxima permitida en los L</w:t>
       </w:r>
       <w:r>
@@ -4147,8 +4210,8 @@
           <w:bdr w:val="none" w:sz="0" w:space="0" w:color="auto" w:frame="1"/>
         </w:rPr>
         <w:pict w14:anchorId="44E1CEFF">
-          <v:shape id="_x0000_i1027" type="#_x0000_t75" style="width:367.5pt;height:240.7pt">
-            <v:imagedata r:id="rId32" o:title="lcd-16x2-pinout"/>
+          <v:shape id="_x0000_i1027" type="#_x0000_t75" style="width:367.55pt;height:241.1pt">
+            <v:imagedata r:id="rId33" o:title="lcd-16x2-pinout"/>
           </v:shape>
         </w:pict>
       </w:r>
@@ -4163,7 +4226,7 @@
       <w:r>
         <w:t xml:space="preserve">. </w:t>
       </w:r>
-      <w:hyperlink r:id="rId33" w:history="1">
+      <w:hyperlink r:id="rId34" w:history="1">
         <w:r>
           <w:rPr>
             <w:rStyle w:val="Hipervnculo"/>
@@ -4200,8 +4263,8 @@
       <w:r>
         <w:lastRenderedPageBreak/>
         <w:pict w14:anchorId="25CEE85A">
-          <v:shape id="_x0000_i1028" type="#_x0000_t75" style="width:392.8pt;height:332.05pt">
-            <v:imagedata r:id="rId34" o:title="Esquema-montaje-pantalla-LCD-Arduino"/>
+          <v:shape id="_x0000_i1028" type="#_x0000_t75" style="width:392.65pt;height:331.55pt">
+            <v:imagedata r:id="rId35" o:title="Esquema-montaje-pantalla-LCD-Arduino"/>
           </v:shape>
         </w:pict>
       </w:r>
@@ -4210,7 +4273,7 @@
       <w:r>
         <w:t xml:space="preserve">Fuente: </w:t>
       </w:r>
-      <w:hyperlink r:id="rId35" w:history="1">
+      <w:hyperlink r:id="rId36" w:history="1">
         <w:r>
           <w:rPr>
             <w:rStyle w:val="Hipervnculo"/>
@@ -4242,8 +4305,8 @@
       <w:r>
         <w:lastRenderedPageBreak/>
         <w:pict w14:anchorId="0DB484C3">
-          <v:shape id="_x0000_i1029" type="#_x0000_t75" style="width:440.6pt;height:204.7pt">
-            <v:imagedata r:id="rId36" o:title="displayI2C_bb_fritzing"/>
+          <v:shape id="_x0000_i1029" type="#_x0000_t75" style="width:440.35pt;height:205.1pt">
+            <v:imagedata r:id="rId37" o:title="displayI2C_bb_fritzing"/>
           </v:shape>
         </w:pict>
       </w:r>
@@ -4257,7 +4320,7 @@
       <w:r>
         <w:t xml:space="preserve">Fuente: </w:t>
       </w:r>
-      <w:hyperlink r:id="rId37" w:history="1">
+      <w:hyperlink r:id="rId38" w:history="1">
         <w:r>
           <w:rPr>
             <w:rStyle w:val="Hipervnculo"/>
@@ -4677,7 +4740,7 @@
                           </pic:cNvPicPr>
                         </pic:nvPicPr>
                         <pic:blipFill>
-                          <a:blip r:embed="rId38">
+                          <a:blip r:embed="rId39">
                             <a:extLst>
                               <a:ext uri="{28A0092B-C50C-407E-A947-70E740481C1C}">
                                 <a14:useLocalDpi xmlns:a14="http://schemas.microsoft.com/office/drawing/2010/main" val="0"/>
@@ -4779,7 +4842,7 @@
               <v:group w14:anchorId="52B6B347" id="Grupo 9" o:spid="_x0000_s1026" style="width:311pt;height:138.2pt;mso-position-horizontal-relative:char;mso-position-vertical-relative:line" coordsize="62579,24936" o:gfxdata="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">
                 <v:shape id="Imagen 10" o:spid="_x0000_s1027" type="#_x0000_t75" style="position:absolute;width:62579;height:24936;visibility:visible;mso-wrap-style:square" o:gfxdata="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" filled="t" fillcolor="#ededed" stroked="t" strokecolor="white" strokeweight="7pt">
                   <v:stroke endcap="square"/>
-                  <v:imagedata r:id="rId39" o:title="file vsfm"/>
+                  <v:imagedata r:id="rId40" o:title="file vsfm"/>
                   <v:shadow on="t" color="black" opacity="26214f" origin="-.5,-.5" offset="0,.5mm"/>
                   <v:path arrowok="t"/>
                 </v:shape>
@@ -4900,7 +4963,7 @@
                     </pic:cNvPicPr>
                   </pic:nvPicPr>
                   <pic:blipFill>
-                    <a:blip r:embed="rId40">
+                    <a:blip r:embed="rId41">
                       <a:extLst>
                         <a:ext uri="{28A0092B-C50C-407E-A947-70E740481C1C}">
                           <a14:useLocalDpi xmlns:a14="http://schemas.microsoft.com/office/drawing/2010/main" val="0"/>
@@ -5076,7 +5139,7 @@
                     </pic:cNvPicPr>
                   </pic:nvPicPr>
                   <pic:blipFill>
-                    <a:blip r:embed="rId41">
+                    <a:blip r:embed="rId42">
                       <a:extLst>
                         <a:ext uri="{28A0092B-C50C-407E-A947-70E740481C1C}">
                           <a14:useLocalDpi xmlns:a14="http://schemas.microsoft.com/office/drawing/2010/main" val="0"/>
@@ -5368,7 +5431,7 @@
                     </pic:cNvPicPr>
                   </pic:nvPicPr>
                   <pic:blipFill>
-                    <a:blip r:embed="rId42">
+                    <a:blip r:embed="rId43">
                       <a:extLst>
                         <a:ext uri="{28A0092B-C50C-407E-A947-70E740481C1C}">
                           <a14:useLocalDpi xmlns:a14="http://schemas.microsoft.com/office/drawing/2010/main" val="0"/>
@@ -5608,7 +5671,7 @@
                     </pic:cNvPicPr>
                   </pic:nvPicPr>
                   <pic:blipFill>
-                    <a:blip r:embed="rId40">
+                    <a:blip r:embed="rId41">
                       <a:extLst>
                         <a:ext uri="{28A0092B-C50C-407E-A947-70E740481C1C}">
                           <a14:useLocalDpi xmlns:a14="http://schemas.microsoft.com/office/drawing/2010/main" val="0"/>
@@ -5720,7 +5783,7 @@
                     </pic:cNvPicPr>
                   </pic:nvPicPr>
                   <pic:blipFill rotWithShape="1">
-                    <a:blip r:embed="rId43">
+                    <a:blip r:embed="rId44">
                       <a:extLst>
                         <a:ext uri="{28A0092B-C50C-407E-A947-70E740481C1C}">
                           <a14:useLocalDpi xmlns:a14="http://schemas.microsoft.com/office/drawing/2010/main" val="0"/>
@@ -6168,7 +6231,7 @@
                     </pic:cNvPicPr>
                   </pic:nvPicPr>
                   <pic:blipFill>
-                    <a:blip r:embed="rId44">
+                    <a:blip r:embed="rId45">
                       <a:extLst>
                         <a:ext uri="{28A0092B-C50C-407E-A947-70E740481C1C}">
                           <a14:useLocalDpi xmlns:a14="http://schemas.microsoft.com/office/drawing/2010/main" val="0"/>
@@ -13287,7 +13350,7 @@
 </file>
 
 <file path=customXml/itemProps1.xml><?xml version="1.0" encoding="utf-8"?>
-<ds:datastoreItem xmlns:ds="http://schemas.openxmlformats.org/officeDocument/2006/customXml" ds:itemID="{FB30FD1E-279B-45D1-A3C5-4AFD621E9530}">
+<ds:datastoreItem xmlns:ds="http://schemas.openxmlformats.org/officeDocument/2006/customXml" ds:itemID="{DAFDBF22-08F6-4062-BD77-F08BAEB8F99D}">
   <ds:schemaRefs>
     <ds:schemaRef ds:uri="http://schemas.openxmlformats.org/officeDocument/2006/bibliography"/>
   </ds:schemaRefs>

</xml_diff>